<commit_message>
guardado los atributos del usuario
</commit_message>
<xml_diff>
--- a/USUARIO.docx
+++ b/USUARIO.docx
@@ -3,9 +3,50 @@
 <w:document xmlns:wpc="http://schemas.microsoft.com/office/word/2010/wordprocessingCanvas" xmlns:mo="http://schemas.microsoft.com/office/mac/office/2008/main" xmlns:mc="http://schemas.openxmlformats.org/markup-compatibility/2006" xmlns:mv="urn:schemas-microsoft-com:mac:vml" xmlns:o="urn:schemas-microsoft-com:office:office" xmlns:r="http://schemas.openxmlformats.org/officeDocument/2006/relationships" xmlns:m="http://schemas.openxmlformats.org/officeDocument/2006/math" xmlns:v="urn:schemas-microsoft-com:vml" xmlns:wp14="http://schemas.microsoft.com/office/word/2010/wordprocessingDrawing" xmlns:wp="http://schemas.openxmlformats.org/drawingml/2006/wordprocessingDrawing" xmlns:w10="urn:schemas-microsoft-com:office:word" xmlns:w="http://schemas.openxmlformats.org/wordprocessingml/2006/main" xmlns:w14="http://schemas.microsoft.com/office/word/2010/wordml" xmlns:wpg="http://schemas.microsoft.com/office/word/2010/wordprocessingGroup" xmlns:wpi="http://schemas.microsoft.com/office/word/2010/wordprocessingInk" xmlns:wne="http://schemas.microsoft.com/office/word/2006/wordml" xmlns:wps="http://schemas.microsoft.com/office/word/2010/wordprocessingShape" mc:Ignorable="w14 wp14">
   <w:body>
     <w:p>
+      <w:r>
+        <w:t>String</w:t>
+      </w:r>
+      <w:r>
+        <w:t xml:space="preserve"> nombre;</w:t>
+      </w:r>
+    </w:p>
+    <w:p>
+      <w:r>
+        <w:t>String Apellidos</w:t>
+      </w:r>
+      <w:r>
+        <w:t>;</w:t>
+      </w:r>
+    </w:p>
+    <w:p>
+      <w:r>
+        <w:t>Int edadUsuario;</w:t>
+      </w:r>
+    </w:p>
+    <w:p>
+      <w:r>
+        <w:t>Date fecha;</w:t>
+      </w:r>
+    </w:p>
+    <w:p>
+      <w:r>
+        <w:t>Long cedula;</w:t>
+      </w:r>
       <w:bookmarkStart w:id="0" w:name="_GoBack"/>
       <w:bookmarkEnd w:id="0"/>
     </w:p>
+    <w:p>
+      <w:r>
+        <w:t>String teléfono;</w:t>
+      </w:r>
+    </w:p>
+    <w:p>
+      <w:r>
+        <w:t>String cedula</w:t>
+      </w:r>
+    </w:p>
+    <w:p/>
+    <w:p/>
     <w:sectPr>
       <w:pgSz w:w="12240" w:h="15840"/>
       <w:pgMar w:top="1417" w:right="1701" w:bottom="1417" w:left="1701" w:header="708" w:footer="708" w:gutter="0"/>
@@ -171,6 +212,7 @@
   <w:style w:type="paragraph" w:default="1" w:styleId="Normal">
     <w:name w:val="Normal"/>
     <w:qFormat/>
+    <w:rsid w:val="00337ED7"/>
   </w:style>
   <w:style w:type="character" w:default="1" w:styleId="Fuentedeprrafopredeter">
     <w:name w:val="Default Paragraph Font"/>
@@ -357,6 +399,7 @@
   <w:style w:type="paragraph" w:default="1" w:styleId="Normal">
     <w:name w:val="Normal"/>
     <w:qFormat/>
+    <w:rsid w:val="00337ED7"/>
   </w:style>
   <w:style w:type="character" w:default="1" w:styleId="Fuentedeprrafopredeter">
     <w:name w:val="Default Paragraph Font"/>

</xml_diff>